<commit_message>
Updated lab 5 report
</commit_message>
<xml_diff>
--- a/lab5/Lab 5.docx
+++ b/lab5/Lab 5.docx
@@ -1321,21 +1321,7 @@
           <w:b/>
           <w:bCs/>
         </w:rPr>
-        <w:t>Router</w:t>
-      </w:r>
-      <w:r>
-        <w:rPr>
-          <w:b/>
-          <w:bCs/>
-        </w:rPr>
-        <w:t>1</w:t>
-      </w:r>
-      <w:r>
-        <w:rPr>
-          <w:b/>
-          <w:bCs/>
-        </w:rPr>
-        <w:t>(1)</w:t>
+        <w:t>Router1(1)</w:t>
       </w:r>
     </w:p>
     <w:p>
@@ -1625,6 +1611,7 @@
         <w:rPr>
           <w:b/>
           <w:bCs/>
+          <w:noProof/>
         </w:rPr>
         <w:drawing>
           <wp:inline distT="0" distB="0" distL="0" distR="0" wp14:anchorId="7B753CA2" wp14:editId="5BA3FB13">
@@ -1689,6 +1676,7 @@
         <w:rPr>
           <w:b/>
           <w:bCs/>
+          <w:noProof/>
         </w:rPr>
         <w:drawing>
           <wp:inline distT="0" distB="0" distL="0" distR="0" wp14:anchorId="763FED75" wp14:editId="0D859C64">
@@ -1839,6 +1827,7 @@
         <w:rPr>
           <w:b/>
           <w:bCs/>
+          <w:noProof/>
         </w:rPr>
         <w:drawing>
           <wp:inline distT="0" distB="0" distL="0" distR="0" wp14:anchorId="704DA539" wp14:editId="6DC87F21">
@@ -1888,6 +1877,7 @@
         <w:rPr>
           <w:b/>
           <w:bCs/>
+          <w:noProof/>
         </w:rPr>
         <w:drawing>
           <wp:inline distT="0" distB="0" distL="0" distR="0" wp14:anchorId="65719B2E" wp14:editId="525B2274">
@@ -1937,6 +1927,7 @@
         <w:rPr>
           <w:b/>
           <w:bCs/>
+          <w:noProof/>
         </w:rPr>
         <w:lastRenderedPageBreak/>
         <w:drawing>
@@ -1987,6 +1978,7 @@
         <w:rPr>
           <w:b/>
           <w:bCs/>
+          <w:noProof/>
         </w:rPr>
         <w:drawing>
           <wp:inline distT="0" distB="0" distL="0" distR="0" wp14:anchorId="72F3AABE" wp14:editId="6F804C5F">
@@ -2036,6 +2028,7 @@
         <w:rPr>
           <w:b/>
           <w:bCs/>
+          <w:noProof/>
         </w:rPr>
         <w:lastRenderedPageBreak/>
         <w:drawing>
@@ -2086,6 +2079,7 @@
         <w:rPr>
           <w:b/>
           <w:bCs/>
+          <w:noProof/>
         </w:rPr>
         <w:drawing>
           <wp:inline distT="0" distB="0" distL="0" distR="0" wp14:anchorId="292E1F68" wp14:editId="502E7DF1">
@@ -2135,6 +2129,7 @@
         <w:rPr>
           <w:b/>
           <w:bCs/>
+          <w:noProof/>
         </w:rPr>
         <w:lastRenderedPageBreak/>
         <w:drawing>
@@ -2185,6 +2180,7 @@
         <w:rPr>
           <w:b/>
           <w:bCs/>
+          <w:noProof/>
         </w:rPr>
         <w:drawing>
           <wp:inline distT="0" distB="0" distL="0" distR="0" wp14:anchorId="5E861669" wp14:editId="5916AE0F">
@@ -2270,6 +2266,50 @@
         <w:autoSpaceDN w:val="0"/>
         <w:adjustRightInd w:val="0"/>
         <w:ind w:left="360"/>
+        <w:rPr>
+          <w:szCs w:val="32"/>
+        </w:rPr>
+      </w:pPr>
+      <w:r>
+        <w:rPr>
+          <w:szCs w:val="32"/>
+        </w:rPr>
+        <w:t>Существует несколько критериев, которые BGP использует для выбора наилучшего пути. Например:</w:t>
+      </w:r>
+    </w:p>
+    <w:p>
+      <w:pPr>
+        <w:pStyle w:val="ListParagraph"/>
+        <w:widowControl w:val="0"/>
+        <w:numPr>
+          <w:ilvl w:val="0"/>
+          <w:numId w:val="21"/>
+        </w:numPr>
+        <w:autoSpaceDE w:val="0"/>
+        <w:autoSpaceDN w:val="0"/>
+        <w:adjustRightInd w:val="0"/>
+        <w:rPr>
+          <w:szCs w:val="32"/>
+        </w:rPr>
+      </w:pPr>
+      <w:r>
+        <w:rPr>
+          <w:szCs w:val="32"/>
+        </w:rPr>
+        <w:t>Наибольший вес (устанавливается локальным маршрутизатором)</w:t>
+      </w:r>
+    </w:p>
+    <w:p>
+      <w:pPr>
+        <w:pStyle w:val="ListParagraph"/>
+        <w:widowControl w:val="0"/>
+        <w:numPr>
+          <w:ilvl w:val="0"/>
+          <w:numId w:val="21"/>
+        </w:numPr>
+        <w:autoSpaceDE w:val="0"/>
+        <w:autoSpaceDN w:val="0"/>
+        <w:adjustRightInd w:val="0"/>
         <w:jc w:val="lowKashida"/>
         <w:rPr>
           <w:szCs w:val="32"/>
@@ -2279,7 +2319,7 @@
         <w:rPr>
           <w:szCs w:val="32"/>
         </w:rPr>
-        <w:t>Поток пакетов будет направляться непосредственно в нужную сеть по кратчайшему пути.</w:t>
+        <w:t>Кратчайший AS-путь</w:t>
       </w:r>
     </w:p>
     <w:p>
@@ -2555,6 +2595,231 @@
     </w:lvl>
   </w:abstractNum>
   <w:abstractNum w:abstractNumId="1" w15:restartNumberingAfterBreak="0">
+    <w:nsid w:val="0B49290B"/>
+    <w:multiLevelType w:val="hybridMultilevel"/>
+    <w:tmpl w:val="AD5AF9EA"/>
+    <w:lvl w:ilvl="0" w:tplc="04090001">
+      <w:start w:val="1"/>
+      <w:numFmt w:val="bullet"/>
+      <w:lvlText w:val=""/>
+      <w:lvlJc w:val="left"/>
+      <w:pPr>
+        <w:ind w:left="1080" w:hanging="360"/>
+      </w:pPr>
+      <w:rPr>
+        <w:rFonts w:ascii="Symbol" w:hAnsi="Symbol" w:hint="default"/>
+      </w:rPr>
+    </w:lvl>
+    <w:lvl w:ilvl="1" w:tplc="04090003" w:tentative="1">
+      <w:start w:val="1"/>
+      <w:numFmt w:val="bullet"/>
+      <w:lvlText w:val="o"/>
+      <w:lvlJc w:val="left"/>
+      <w:pPr>
+        <w:ind w:left="1800" w:hanging="360"/>
+      </w:pPr>
+      <w:rPr>
+        <w:rFonts w:ascii="Courier New" w:hAnsi="Courier New" w:cs="Courier New" w:hint="default"/>
+      </w:rPr>
+    </w:lvl>
+    <w:lvl w:ilvl="2" w:tplc="04090005" w:tentative="1">
+      <w:start w:val="1"/>
+      <w:numFmt w:val="bullet"/>
+      <w:lvlText w:val=""/>
+      <w:lvlJc w:val="left"/>
+      <w:pPr>
+        <w:ind w:left="2520" w:hanging="360"/>
+      </w:pPr>
+      <w:rPr>
+        <w:rFonts w:ascii="Wingdings" w:hAnsi="Wingdings" w:hint="default"/>
+      </w:rPr>
+    </w:lvl>
+    <w:lvl w:ilvl="3" w:tplc="04090001" w:tentative="1">
+      <w:start w:val="1"/>
+      <w:numFmt w:val="bullet"/>
+      <w:lvlText w:val=""/>
+      <w:lvlJc w:val="left"/>
+      <w:pPr>
+        <w:ind w:left="3240" w:hanging="360"/>
+      </w:pPr>
+      <w:rPr>
+        <w:rFonts w:ascii="Symbol" w:hAnsi="Symbol" w:hint="default"/>
+      </w:rPr>
+    </w:lvl>
+    <w:lvl w:ilvl="4" w:tplc="04090003" w:tentative="1">
+      <w:start w:val="1"/>
+      <w:numFmt w:val="bullet"/>
+      <w:lvlText w:val="o"/>
+      <w:lvlJc w:val="left"/>
+      <w:pPr>
+        <w:ind w:left="3960" w:hanging="360"/>
+      </w:pPr>
+      <w:rPr>
+        <w:rFonts w:ascii="Courier New" w:hAnsi="Courier New" w:cs="Courier New" w:hint="default"/>
+      </w:rPr>
+    </w:lvl>
+    <w:lvl w:ilvl="5" w:tplc="04090005" w:tentative="1">
+      <w:start w:val="1"/>
+      <w:numFmt w:val="bullet"/>
+      <w:lvlText w:val=""/>
+      <w:lvlJc w:val="left"/>
+      <w:pPr>
+        <w:ind w:left="4680" w:hanging="360"/>
+      </w:pPr>
+      <w:rPr>
+        <w:rFonts w:ascii="Wingdings" w:hAnsi="Wingdings" w:hint="default"/>
+      </w:rPr>
+    </w:lvl>
+    <w:lvl w:ilvl="6" w:tplc="04090001" w:tentative="1">
+      <w:start w:val="1"/>
+      <w:numFmt w:val="bullet"/>
+      <w:lvlText w:val=""/>
+      <w:lvlJc w:val="left"/>
+      <w:pPr>
+        <w:ind w:left="5400" w:hanging="360"/>
+      </w:pPr>
+      <w:rPr>
+        <w:rFonts w:ascii="Symbol" w:hAnsi="Symbol" w:hint="default"/>
+      </w:rPr>
+    </w:lvl>
+    <w:lvl w:ilvl="7" w:tplc="04090003" w:tentative="1">
+      <w:start w:val="1"/>
+      <w:numFmt w:val="bullet"/>
+      <w:lvlText w:val="o"/>
+      <w:lvlJc w:val="left"/>
+      <w:pPr>
+        <w:ind w:left="6120" w:hanging="360"/>
+      </w:pPr>
+      <w:rPr>
+        <w:rFonts w:ascii="Courier New" w:hAnsi="Courier New" w:cs="Courier New" w:hint="default"/>
+      </w:rPr>
+    </w:lvl>
+    <w:lvl w:ilvl="8" w:tplc="04090005" w:tentative="1">
+      <w:start w:val="1"/>
+      <w:numFmt w:val="bullet"/>
+      <w:lvlText w:val=""/>
+      <w:lvlJc w:val="left"/>
+      <w:pPr>
+        <w:ind w:left="6840" w:hanging="360"/>
+      </w:pPr>
+      <w:rPr>
+        <w:rFonts w:ascii="Wingdings" w:hAnsi="Wingdings" w:hint="default"/>
+      </w:rPr>
+    </w:lvl>
+  </w:abstractNum>
+  <w:abstractNum w:abstractNumId="2" w15:restartNumberingAfterBreak="0">
+    <w:nsid w:val="1A741BF6"/>
+    <w:multiLevelType w:val="hybridMultilevel"/>
+    <w:tmpl w:val="5E323554"/>
+    <w:lvl w:ilvl="0" w:tplc="0E9AAC2A">
+      <w:numFmt w:val="bullet"/>
+      <w:lvlText w:val=""/>
+      <w:lvlJc w:val="left"/>
+      <w:pPr>
+        <w:ind w:left="720" w:hanging="360"/>
+      </w:pPr>
+      <w:rPr>
+        <w:rFonts w:ascii="Symbol" w:eastAsia="Calibri" w:hAnsi="Symbol" w:cs="Arial" w:hint="default"/>
+      </w:rPr>
+    </w:lvl>
+    <w:lvl w:ilvl="1" w:tplc="04090003" w:tentative="1">
+      <w:start w:val="1"/>
+      <w:numFmt w:val="bullet"/>
+      <w:lvlText w:val="o"/>
+      <w:lvlJc w:val="left"/>
+      <w:pPr>
+        <w:ind w:left="1440" w:hanging="360"/>
+      </w:pPr>
+      <w:rPr>
+        <w:rFonts w:ascii="Courier New" w:hAnsi="Courier New" w:cs="Courier New" w:hint="default"/>
+      </w:rPr>
+    </w:lvl>
+    <w:lvl w:ilvl="2" w:tplc="04090005" w:tentative="1">
+      <w:start w:val="1"/>
+      <w:numFmt w:val="bullet"/>
+      <w:lvlText w:val=""/>
+      <w:lvlJc w:val="left"/>
+      <w:pPr>
+        <w:ind w:left="2160" w:hanging="360"/>
+      </w:pPr>
+      <w:rPr>
+        <w:rFonts w:ascii="Wingdings" w:hAnsi="Wingdings" w:hint="default"/>
+      </w:rPr>
+    </w:lvl>
+    <w:lvl w:ilvl="3" w:tplc="04090001" w:tentative="1">
+      <w:start w:val="1"/>
+      <w:numFmt w:val="bullet"/>
+      <w:lvlText w:val=""/>
+      <w:lvlJc w:val="left"/>
+      <w:pPr>
+        <w:ind w:left="2880" w:hanging="360"/>
+      </w:pPr>
+      <w:rPr>
+        <w:rFonts w:ascii="Symbol" w:hAnsi="Symbol" w:hint="default"/>
+      </w:rPr>
+    </w:lvl>
+    <w:lvl w:ilvl="4" w:tplc="04090003" w:tentative="1">
+      <w:start w:val="1"/>
+      <w:numFmt w:val="bullet"/>
+      <w:lvlText w:val="o"/>
+      <w:lvlJc w:val="left"/>
+      <w:pPr>
+        <w:ind w:left="3600" w:hanging="360"/>
+      </w:pPr>
+      <w:rPr>
+        <w:rFonts w:ascii="Courier New" w:hAnsi="Courier New" w:cs="Courier New" w:hint="default"/>
+      </w:rPr>
+    </w:lvl>
+    <w:lvl w:ilvl="5" w:tplc="04090005" w:tentative="1">
+      <w:start w:val="1"/>
+      <w:numFmt w:val="bullet"/>
+      <w:lvlText w:val=""/>
+      <w:lvlJc w:val="left"/>
+      <w:pPr>
+        <w:ind w:left="4320" w:hanging="360"/>
+      </w:pPr>
+      <w:rPr>
+        <w:rFonts w:ascii="Wingdings" w:hAnsi="Wingdings" w:hint="default"/>
+      </w:rPr>
+    </w:lvl>
+    <w:lvl w:ilvl="6" w:tplc="04090001" w:tentative="1">
+      <w:start w:val="1"/>
+      <w:numFmt w:val="bullet"/>
+      <w:lvlText w:val=""/>
+      <w:lvlJc w:val="left"/>
+      <w:pPr>
+        <w:ind w:left="5040" w:hanging="360"/>
+      </w:pPr>
+      <w:rPr>
+        <w:rFonts w:ascii="Symbol" w:hAnsi="Symbol" w:hint="default"/>
+      </w:rPr>
+    </w:lvl>
+    <w:lvl w:ilvl="7" w:tplc="04090003" w:tentative="1">
+      <w:start w:val="1"/>
+      <w:numFmt w:val="bullet"/>
+      <w:lvlText w:val="o"/>
+      <w:lvlJc w:val="left"/>
+      <w:pPr>
+        <w:ind w:left="5760" w:hanging="360"/>
+      </w:pPr>
+      <w:rPr>
+        <w:rFonts w:ascii="Courier New" w:hAnsi="Courier New" w:cs="Courier New" w:hint="default"/>
+      </w:rPr>
+    </w:lvl>
+    <w:lvl w:ilvl="8" w:tplc="04090005" w:tentative="1">
+      <w:start w:val="1"/>
+      <w:numFmt w:val="bullet"/>
+      <w:lvlText w:val=""/>
+      <w:lvlJc w:val="left"/>
+      <w:pPr>
+        <w:ind w:left="6480" w:hanging="360"/>
+      </w:pPr>
+      <w:rPr>
+        <w:rFonts w:ascii="Wingdings" w:hAnsi="Wingdings" w:hint="default"/>
+      </w:rPr>
+    </w:lvl>
+  </w:abstractNum>
+  <w:abstractNum w:abstractNumId="3" w15:restartNumberingAfterBreak="0">
     <w:nsid w:val="1B350012"/>
     <w:multiLevelType w:val="hybridMultilevel"/>
     <w:tmpl w:val="E59C529A"/>
@@ -2643,7 +2908,7 @@
       </w:pPr>
     </w:lvl>
   </w:abstractNum>
-  <w:abstractNum w:abstractNumId="2" w15:restartNumberingAfterBreak="0">
+  <w:abstractNum w:abstractNumId="4" w15:restartNumberingAfterBreak="0">
     <w:nsid w:val="1EBE0EE5"/>
     <w:multiLevelType w:val="hybridMultilevel"/>
     <w:tmpl w:val="C11E4D98"/>
@@ -2734,7 +2999,7 @@
       </w:pPr>
     </w:lvl>
   </w:abstractNum>
-  <w:abstractNum w:abstractNumId="3" w15:restartNumberingAfterBreak="0">
+  <w:abstractNum w:abstractNumId="5" w15:restartNumberingAfterBreak="0">
     <w:nsid w:val="1F6E07E7"/>
     <w:multiLevelType w:val="hybridMultilevel"/>
     <w:tmpl w:val="BAF61DB4"/>
@@ -2847,7 +3112,7 @@
       </w:rPr>
     </w:lvl>
   </w:abstractNum>
-  <w:abstractNum w:abstractNumId="4" w15:restartNumberingAfterBreak="0">
+  <w:abstractNum w:abstractNumId="6" w15:restartNumberingAfterBreak="0">
     <w:nsid w:val="210863DE"/>
     <w:multiLevelType w:val="hybridMultilevel"/>
     <w:tmpl w:val="841CA244"/>
@@ -2936,7 +3201,7 @@
       </w:pPr>
     </w:lvl>
   </w:abstractNum>
-  <w:abstractNum w:abstractNumId="5" w15:restartNumberingAfterBreak="0">
+  <w:abstractNum w:abstractNumId="7" w15:restartNumberingAfterBreak="0">
     <w:nsid w:val="25AA31A5"/>
     <w:multiLevelType w:val="hybridMultilevel"/>
     <w:tmpl w:val="CF64C7A6"/>
@@ -3026,7 +3291,7 @@
       </w:pPr>
     </w:lvl>
   </w:abstractNum>
-  <w:abstractNum w:abstractNumId="6" w15:restartNumberingAfterBreak="0">
+  <w:abstractNum w:abstractNumId="8" w15:restartNumberingAfterBreak="0">
     <w:nsid w:val="2B3E26E6"/>
     <w:multiLevelType w:val="hybridMultilevel"/>
     <w:tmpl w:val="A66E5D18"/>
@@ -3115,7 +3380,7 @@
       </w:pPr>
     </w:lvl>
   </w:abstractNum>
-  <w:abstractNum w:abstractNumId="7" w15:restartNumberingAfterBreak="0">
+  <w:abstractNum w:abstractNumId="9" w15:restartNumberingAfterBreak="0">
     <w:nsid w:val="2EB75F06"/>
     <w:multiLevelType w:val="hybridMultilevel"/>
     <w:tmpl w:val="C2FE2C62"/>
@@ -3204,7 +3469,7 @@
       </w:pPr>
     </w:lvl>
   </w:abstractNum>
-  <w:abstractNum w:abstractNumId="8" w15:restartNumberingAfterBreak="0">
+  <w:abstractNum w:abstractNumId="10" w15:restartNumberingAfterBreak="0">
     <w:nsid w:val="33876D4F"/>
     <w:multiLevelType w:val="hybridMultilevel"/>
     <w:tmpl w:val="6F9AF3DA"/>
@@ -3293,7 +3558,7 @@
       </w:pPr>
     </w:lvl>
   </w:abstractNum>
-  <w:abstractNum w:abstractNumId="9" w15:restartNumberingAfterBreak="0">
+  <w:abstractNum w:abstractNumId="11" w15:restartNumberingAfterBreak="0">
     <w:nsid w:val="3DAA61CF"/>
     <w:multiLevelType w:val="hybridMultilevel"/>
     <w:tmpl w:val="07DCD4A2"/>
@@ -3382,7 +3647,7 @@
       </w:pPr>
     </w:lvl>
   </w:abstractNum>
-  <w:abstractNum w:abstractNumId="10" w15:restartNumberingAfterBreak="0">
+  <w:abstractNum w:abstractNumId="12" w15:restartNumberingAfterBreak="0">
     <w:nsid w:val="3E6908BB"/>
     <w:multiLevelType w:val="hybridMultilevel"/>
     <w:tmpl w:val="A0C2A644"/>
@@ -3471,7 +3736,7 @@
       </w:pPr>
     </w:lvl>
   </w:abstractNum>
-  <w:abstractNum w:abstractNumId="11" w15:restartNumberingAfterBreak="0">
+  <w:abstractNum w:abstractNumId="13" w15:restartNumberingAfterBreak="0">
     <w:nsid w:val="3F4E5F16"/>
     <w:multiLevelType w:val="hybridMultilevel"/>
     <w:tmpl w:val="B0343A16"/>
@@ -3560,7 +3825,7 @@
       </w:pPr>
     </w:lvl>
   </w:abstractNum>
-  <w:abstractNum w:abstractNumId="12" w15:restartNumberingAfterBreak="0">
+  <w:abstractNum w:abstractNumId="14" w15:restartNumberingAfterBreak="0">
     <w:nsid w:val="40BD5603"/>
     <w:multiLevelType w:val="hybridMultilevel"/>
     <w:tmpl w:val="477A9484"/>
@@ -3649,7 +3914,7 @@
       </w:pPr>
     </w:lvl>
   </w:abstractNum>
-  <w:abstractNum w:abstractNumId="13" w15:restartNumberingAfterBreak="0">
+  <w:abstractNum w:abstractNumId="15" w15:restartNumberingAfterBreak="0">
     <w:nsid w:val="4D9513E4"/>
     <w:multiLevelType w:val="hybridMultilevel"/>
     <w:tmpl w:val="E8D03A1C"/>
@@ -3739,7 +4004,7 @@
       </w:pPr>
     </w:lvl>
   </w:abstractNum>
-  <w:abstractNum w:abstractNumId="14" w15:restartNumberingAfterBreak="0">
+  <w:abstractNum w:abstractNumId="16" w15:restartNumberingAfterBreak="0">
     <w:nsid w:val="69622612"/>
     <w:multiLevelType w:val="hybridMultilevel"/>
     <w:tmpl w:val="68DA1204"/>
@@ -3828,7 +4093,7 @@
       </w:pPr>
     </w:lvl>
   </w:abstractNum>
-  <w:abstractNum w:abstractNumId="15" w15:restartNumberingAfterBreak="0">
+  <w:abstractNum w:abstractNumId="17" w15:restartNumberingAfterBreak="0">
     <w:nsid w:val="6FEF6886"/>
     <w:multiLevelType w:val="hybridMultilevel"/>
     <w:tmpl w:val="13645112"/>
@@ -3917,7 +4182,7 @@
       </w:pPr>
     </w:lvl>
   </w:abstractNum>
-  <w:abstractNum w:abstractNumId="16" w15:restartNumberingAfterBreak="0">
+  <w:abstractNum w:abstractNumId="18" w15:restartNumberingAfterBreak="0">
     <w:nsid w:val="71687664"/>
     <w:multiLevelType w:val="hybridMultilevel"/>
     <w:tmpl w:val="C5F61AE0"/>
@@ -4006,7 +4271,7 @@
       </w:pPr>
     </w:lvl>
   </w:abstractNum>
-  <w:abstractNum w:abstractNumId="17" w15:restartNumberingAfterBreak="0">
+  <w:abstractNum w:abstractNumId="19" w15:restartNumberingAfterBreak="0">
     <w:nsid w:val="78FB754A"/>
     <w:multiLevelType w:val="hybridMultilevel"/>
     <w:tmpl w:val="F37C7318"/>
@@ -4097,7 +4362,7 @@
       </w:pPr>
     </w:lvl>
   </w:abstractNum>
-  <w:abstractNum w:abstractNumId="18" w15:restartNumberingAfterBreak="0">
+  <w:abstractNum w:abstractNumId="20" w15:restartNumberingAfterBreak="0">
     <w:nsid w:val="7E792AE3"/>
     <w:multiLevelType w:val="hybridMultilevel"/>
     <w:tmpl w:val="0B6C8E68"/>
@@ -4184,7 +4449,7 @@
       </w:pPr>
     </w:lvl>
   </w:abstractNum>
-  <w:abstractNum w:abstractNumId="19" w15:restartNumberingAfterBreak="0">
+  <w:abstractNum w:abstractNumId="21" w15:restartNumberingAfterBreak="0">
     <w:nsid w:val="7E932C9A"/>
     <w:multiLevelType w:val="hybridMultilevel"/>
     <w:tmpl w:val="7E9CA858"/>
@@ -4274,61 +4539,61 @@
     </w:lvl>
   </w:abstractNum>
   <w:num w:numId="1">
-    <w:abstractNumId w:val="18"/>
+    <w:abstractNumId w:val="20"/>
   </w:num>
   <w:num w:numId="2">
-    <w:abstractNumId w:val="15"/>
+    <w:abstractNumId w:val="17"/>
   </w:num>
   <w:num w:numId="3">
-    <w:abstractNumId w:val="8"/>
+    <w:abstractNumId w:val="10"/>
   </w:num>
   <w:num w:numId="4">
-    <w:abstractNumId w:val="12"/>
+    <w:abstractNumId w:val="14"/>
   </w:num>
   <w:num w:numId="5">
-    <w:abstractNumId w:val="3"/>
+    <w:abstractNumId w:val="5"/>
   </w:num>
   <w:num w:numId="6">
-    <w:abstractNumId w:val="4"/>
+    <w:abstractNumId w:val="6"/>
   </w:num>
   <w:num w:numId="7">
     <w:abstractNumId w:val="0"/>
   </w:num>
   <w:num w:numId="8">
-    <w:abstractNumId w:val="7"/>
+    <w:abstractNumId w:val="9"/>
   </w:num>
   <w:num w:numId="9">
+    <w:abstractNumId w:val="18"/>
+  </w:num>
+  <w:num w:numId="10">
+    <w:abstractNumId w:val="8"/>
+  </w:num>
+  <w:num w:numId="11">
+    <w:abstractNumId w:val="19"/>
+  </w:num>
+  <w:num w:numId="12">
     <w:abstractNumId w:val="16"/>
   </w:num>
-  <w:num w:numId="10">
-    <w:abstractNumId w:val="6"/>
+  <w:num w:numId="13">
+    <w:abstractNumId w:val="15"/>
   </w:num>
-  <w:num w:numId="11">
-    <w:abstractNumId w:val="17"/>
+  <w:num w:numId="14">
+    <w:abstractNumId w:val="4"/>
   </w:num>
-  <w:num w:numId="12">
-    <w:abstractNumId w:val="14"/>
+  <w:num w:numId="15">
+    <w:abstractNumId w:val="12"/>
   </w:num>
-  <w:num w:numId="13">
+  <w:num w:numId="16">
+    <w:abstractNumId w:val="3"/>
+  </w:num>
+  <w:num w:numId="17">
     <w:abstractNumId w:val="13"/>
   </w:num>
-  <w:num w:numId="14">
-    <w:abstractNumId w:val="2"/>
-  </w:num>
-  <w:num w:numId="15">
-    <w:abstractNumId w:val="10"/>
-  </w:num>
-  <w:num w:numId="16">
-    <w:abstractNumId w:val="1"/>
-  </w:num>
-  <w:num w:numId="17">
+  <w:num w:numId="18">
     <w:abstractNumId w:val="11"/>
   </w:num>
-  <w:num w:numId="18">
-    <w:abstractNumId w:val="9"/>
-  </w:num>
   <w:num w:numId="19">
-    <w:abstractNumId w:val="19"/>
+    <w:abstractNumId w:val="21"/>
     <w:lvlOverride w:ilvl="0">
       <w:startOverride w:val="1"/>
     </w:lvlOverride>
@@ -4358,7 +4623,13 @@
     </w:lvlOverride>
   </w:num>
   <w:num w:numId="20">
-    <w:abstractNumId w:val="5"/>
+    <w:abstractNumId w:val="7"/>
+  </w:num>
+  <w:num w:numId="21">
+    <w:abstractNumId w:val="1"/>
+  </w:num>
+  <w:num w:numId="22">
+    <w:abstractNumId w:val="2"/>
   </w:num>
 </w:numbering>
 </file>

</xml_diff>